<commit_message>
Adding the finalized SRS document as pdf and word file
</commit_message>
<xml_diff>
--- a/Architecture 3/Opposition Report From Group 8 of Group 9.docx
+++ b/Architecture 3/Opposition Report From Group 8 of Group 9.docx
@@ -8,8 +8,6 @@
           <w:rStyle w:val="textlayer--absolute"/>
         </w:rPr>
       </w:pPr>
-      <w:bookmarkStart w:id="0" w:name="_GoBack"/>
-      <w:bookmarkEnd w:id="0"/>
     </w:p>
     <w:p>
       <w:pPr>
@@ -1491,12 +1489,12 @@
       <w:pPr>
         <w:pStyle w:val="Heading1"/>
       </w:pPr>
-      <w:bookmarkStart w:id="1" w:name="_Toc123676799"/>
+      <w:bookmarkStart w:id="0" w:name="_Toc123676799"/>
       <w:r>
         <w:lastRenderedPageBreak/>
         <w:t>Introduction:</w:t>
       </w:r>
-      <w:bookmarkEnd w:id="1"/>
+      <w:bookmarkEnd w:id="0"/>
     </w:p>
     <w:p>
       <w:pPr>
@@ -1518,14 +1516,14 @@
           <w:rStyle w:val="textlayer--absolute"/>
         </w:rPr>
       </w:pPr>
-      <w:bookmarkStart w:id="2" w:name="_Toc123676800"/>
+      <w:bookmarkStart w:id="1" w:name="_Toc123676800"/>
       <w:r>
         <w:rPr>
           <w:rStyle w:val="textlayer--absolute"/>
         </w:rPr>
         <w:t>Architectural approaches:</w:t>
       </w:r>
-      <w:bookmarkEnd w:id="2"/>
+      <w:bookmarkEnd w:id="1"/>
     </w:p>
     <w:p>
       <w:r>
@@ -1688,11 +1686,11 @@
       <w:pPr>
         <w:pStyle w:val="Heading2"/>
       </w:pPr>
-      <w:bookmarkStart w:id="3" w:name="_Toc123676801"/>
+      <w:bookmarkStart w:id="2" w:name="_Toc123676801"/>
       <w:r>
         <w:t>Identification of Architectural Approach</w:t>
       </w:r>
-      <w:bookmarkEnd w:id="3"/>
+      <w:bookmarkEnd w:id="2"/>
     </w:p>
     <w:p>
       <w:pPr>
@@ -1802,11 +1800,11 @@
       <w:pPr>
         <w:pStyle w:val="Heading2"/>
       </w:pPr>
-      <w:bookmarkStart w:id="4" w:name="_Toc123676802"/>
+      <w:bookmarkStart w:id="3" w:name="_Toc123676802"/>
       <w:r>
         <w:t>Tactics:</w:t>
       </w:r>
-      <w:bookmarkEnd w:id="4"/>
+      <w:bookmarkEnd w:id="3"/>
     </w:p>
     <w:tbl>
       <w:tblPr>
@@ -2195,21 +2193,21 @@
       <w:pPr>
         <w:pStyle w:val="Heading2"/>
       </w:pPr>
-      <w:bookmarkStart w:id="5" w:name="_Toc123676803"/>
+      <w:bookmarkStart w:id="4" w:name="_Toc123676803"/>
       <w:r>
         <w:t>Risk and Non-risks</w:t>
       </w:r>
+      <w:bookmarkEnd w:id="4"/>
+    </w:p>
+    <w:p>
+      <w:pPr>
+        <w:pStyle w:val="Heading3"/>
+      </w:pPr>
+      <w:bookmarkStart w:id="5" w:name="_Toc123676804"/>
+      <w:r>
+        <w:t>Risks:</w:t>
+      </w:r>
       <w:bookmarkEnd w:id="5"/>
-    </w:p>
-    <w:p>
-      <w:pPr>
-        <w:pStyle w:val="Heading3"/>
-      </w:pPr>
-      <w:bookmarkStart w:id="6" w:name="_Toc123676804"/>
-      <w:r>
-        <w:t>Risks:</w:t>
-      </w:r>
-      <w:bookmarkEnd w:id="6"/>
     </w:p>
     <w:tbl>
       <w:tblPr>
@@ -2325,10 +2323,9 @@
           </w:tcPr>
           <w:p>
             <w:r>
-              <w:t>No backups of databases are defined in the system which causes a risk in availability if database connection fails</w:t>
-            </w:r>
-          </w:p>
-          <w:p/>
+              <w:t xml:space="preserve">Data Caching is being mentioned in the system. How much data will be cached as it would impact the performance by adding computational overhead in the system  </w:t>
+            </w:r>
+          </w:p>
         </w:tc>
       </w:tr>
       <w:tr>
@@ -2394,11 +2391,11 @@
       <w:pPr>
         <w:pStyle w:val="Heading3"/>
       </w:pPr>
-      <w:bookmarkStart w:id="7" w:name="_Toc123676805"/>
+      <w:bookmarkStart w:id="6" w:name="_Toc123676805"/>
       <w:r>
         <w:t>Non-Risks:</w:t>
       </w:r>
-      <w:bookmarkEnd w:id="7"/>
+      <w:bookmarkEnd w:id="6"/>
     </w:p>
     <w:tbl>
       <w:tblPr>
@@ -2471,7 +2468,10 @@
               <w:t>are handled. Alter will be generated to the system Admins if store issue occurs.</w:t>
             </w:r>
           </w:p>
-          <w:p/>
+          <w:p>
+            <w:bookmarkStart w:id="7" w:name="_GoBack"/>
+            <w:bookmarkEnd w:id="7"/>
+          </w:p>
         </w:tc>
       </w:tr>
       <w:tr>
@@ -2884,7 +2884,6 @@
           <w:id w:val="67542070"/>
           <w:citation/>
         </w:sdtPr>
-        <w:sdtEndPr/>
         <w:sdtContent>
           <w:r>
             <w:fldChar w:fldCharType="begin"/>
@@ -3015,10 +3014,10 @@
         <w:t>R</w:t>
       </w:r>
       <w:r>
-        <w:t>estful services for external client not used why</w:t>
-      </w:r>
-      <w:r>
-        <w:cr/>
+        <w:t>estful services f</w:t>
+      </w:r>
+      <w:r>
+        <w:t>or external client are not mentioned in the system architecture. Can you specify where you have mentioned it?</w:t>
       </w:r>
     </w:p>
     <w:p>
@@ -3070,6 +3069,9 @@
       </w:pPr>
       <w:r>
         <w:t>How much data will be cached in the system</w:t>
+      </w:r>
+      <w:r>
+        <w:t xml:space="preserve"> as more cache data </w:t>
       </w:r>
     </w:p>
     <w:bookmarkStart w:id="13" w:name="_Toc123676811" w:displacedByCustomXml="next"/>
@@ -3087,7 +3089,6 @@
           <w:docPartUnique/>
         </w:docPartObj>
       </w:sdtPr>
-      <w:sdtEndPr/>
       <w:sdtContent>
         <w:p>
           <w:pPr>
@@ -3103,7 +3104,6 @@
             <w:id w:val="-573587230"/>
             <w:bibliography/>
           </w:sdtPr>
-          <w:sdtEndPr/>
           <w:sdtContent>
             <w:p>
               <w:pPr>
@@ -5563,7 +5563,7 @@
 </file>
 
 <file path=customXml/itemProps1.xml><?xml version="1.0" encoding="utf-8"?>
-<ds:datastoreItem xmlns:ds="http://schemas.openxmlformats.org/officeDocument/2006/customXml" ds:itemID="{7C8C9F52-96BC-4AB7-9BDD-37E94F380508}">
+<ds:datastoreItem xmlns:ds="http://schemas.openxmlformats.org/officeDocument/2006/customXml" ds:itemID="{31E8CDD1-3251-4053-B340-61AB1839429F}">
   <ds:schemaRefs>
     <ds:schemaRef ds:uri="http://schemas.openxmlformats.org/officeDocument/2006/bibliography"/>
   </ds:schemaRefs>

</xml_diff>